<commit_message>
Regels aan analyse toegevoegd
</commit_message>
<xml_diff>
--- a/Documents/Zeeslag Analyse.docx
+++ b/Documents/Zeeslag Analyse.docx
@@ -3747,6 +3747,7 @@
                 <w:smallCaps w:val="0"/>
                 <w:sz w:val="24"/>
               </w:rPr>
+              <w:lastRenderedPageBreak/>
               <w:t xml:space="preserve">F13 </w:t>
             </w:r>
           </w:p>
@@ -4144,8 +4145,8 @@
         <w:tblLook w:val="04A0" w:firstRow="1" w:lastRow="0" w:firstColumn="1" w:lastColumn="0" w:noHBand="0" w:noVBand="1"/>
       </w:tblPr>
       <w:tblGrid>
-        <w:gridCol w:w="804"/>
-        <w:gridCol w:w="5026"/>
+        <w:gridCol w:w="805"/>
+        <w:gridCol w:w="5025"/>
         <w:gridCol w:w="1017"/>
         <w:gridCol w:w="1190"/>
       </w:tblGrid>
@@ -4295,40 +4296,11 @@
           <w:p>
             <w:pPr>
               <w:rPr>
-                <w:rFonts w:ascii="Arial" w:hAnsi="Arial" w:cs="Arial"/>
-                <w:smallCaps w:val="0"/>
-                <w:sz w:val="24"/>
-                <w:szCs w:val="24"/>
-              </w:rPr>
-            </w:pPr>
-            <w:r>
-              <w:rPr>
-                <w:rFonts w:ascii="Arial" w:hAnsi="Arial" w:cs="Arial"/>
-                <w:smallCaps w:val="0"/>
-                <w:sz w:val="24"/>
-                <w:szCs w:val="24"/>
-              </w:rPr>
-              <w:t xml:space="preserve">Een wachtwoord bestaat uit minimaal …. </w:t>
-            </w:r>
-            <w:proofErr w:type="gramStart"/>
-            <w:r>
-              <w:rPr>
-                <w:rFonts w:ascii="Arial" w:hAnsi="Arial" w:cs="Arial"/>
-                <w:smallCaps w:val="0"/>
-                <w:sz w:val="24"/>
-                <w:szCs w:val="24"/>
-              </w:rPr>
-              <w:t>karakters</w:t>
-            </w:r>
-            <w:proofErr w:type="gramEnd"/>
-            <w:r>
-              <w:rPr>
-                <w:rFonts w:ascii="Arial" w:hAnsi="Arial" w:cs="Arial"/>
-                <w:smallCaps w:val="0"/>
-                <w:sz w:val="24"/>
-                <w:szCs w:val="24"/>
-              </w:rPr>
-              <w:t>.</w:t>
+                <w:rFonts w:asciiTheme="minorHAnsi" w:hAnsiTheme="minorHAnsi" w:cstheme="minorBidi"/>
+              </w:rPr>
+            </w:pPr>
+            <w:r>
+              <w:t>Speler kan zijn schepen niet verplaatsen tijdens het spel</w:t>
             </w:r>
           </w:p>
         </w:tc>
@@ -4416,20 +4388,11 @@
           <w:p>
             <w:pPr>
               <w:rPr>
-                <w:rFonts w:ascii="Arial" w:hAnsi="Arial" w:cs="Arial"/>
-                <w:smallCaps w:val="0"/>
-                <w:sz w:val="24"/>
-                <w:szCs w:val="24"/>
-              </w:rPr>
-            </w:pPr>
-            <w:r>
-              <w:rPr>
-                <w:rFonts w:ascii="Arial" w:hAnsi="Arial" w:cs="Arial"/>
-                <w:smallCaps w:val="0"/>
-                <w:sz w:val="24"/>
-                <w:szCs w:val="24"/>
-              </w:rPr>
-              <w:t>….</w:t>
+                <w:rFonts w:asciiTheme="minorHAnsi" w:hAnsiTheme="minorHAnsi" w:cstheme="minorBidi"/>
+              </w:rPr>
+            </w:pPr>
+            <w:r>
+              <w:t>Er zijn 2 speelvelden</w:t>
             </w:r>
           </w:p>
         </w:tc>
@@ -4446,6 +4409,15 @@
                 <w:szCs w:val="24"/>
               </w:rPr>
             </w:pPr>
+            <w:r>
+              <w:rPr>
+                <w:rFonts w:ascii="Arial" w:hAnsi="Arial" w:cs="Arial"/>
+                <w:smallCaps w:val="0"/>
+                <w:sz w:val="24"/>
+                <w:szCs w:val="24"/>
+              </w:rPr>
+              <w:t>Must</w:t>
+            </w:r>
           </w:p>
         </w:tc>
         <w:tc>
@@ -4499,20 +4471,11 @@
           <w:p>
             <w:pPr>
               <w:rPr>
-                <w:rFonts w:ascii="Arial" w:hAnsi="Arial" w:cs="Arial"/>
-                <w:smallCaps w:val="0"/>
-                <w:sz w:val="24"/>
-                <w:szCs w:val="24"/>
-              </w:rPr>
-            </w:pPr>
-            <w:r>
-              <w:rPr>
-                <w:rFonts w:ascii="Arial" w:hAnsi="Arial" w:cs="Arial"/>
-                <w:smallCaps w:val="0"/>
-                <w:sz w:val="24"/>
-                <w:szCs w:val="24"/>
-              </w:rPr>
-              <w:t>….</w:t>
+                <w:rFonts w:asciiTheme="minorHAnsi" w:hAnsiTheme="minorHAnsi" w:cstheme="minorBidi"/>
+              </w:rPr>
+            </w:pPr>
+            <w:r>
+              <w:t>Er nemen 2 spelers deel aan het spel</w:t>
             </w:r>
           </w:p>
         </w:tc>
@@ -4529,6 +4492,15 @@
                 <w:szCs w:val="24"/>
               </w:rPr>
             </w:pPr>
+            <w:r>
+              <w:rPr>
+                <w:rFonts w:ascii="Arial" w:hAnsi="Arial" w:cs="Arial"/>
+                <w:smallCaps w:val="0"/>
+                <w:sz w:val="24"/>
+                <w:szCs w:val="24"/>
+              </w:rPr>
+              <w:t>Must</w:t>
+            </w:r>
           </w:p>
         </w:tc>
         <w:tc>
@@ -4566,12 +4538,11 @@
             </w:pPr>
             <w:r>
               <w:rPr>
-                <w:rFonts w:ascii="Arial" w:hAnsi="Arial" w:cs="Arial"/>
-                <w:smallCaps w:val="0"/>
-                <w:sz w:val="24"/>
-                <w:szCs w:val="24"/>
-              </w:rPr>
-              <w:t>….</w:t>
+                <w:smallCaps w:val="0"/>
+                <w:sz w:val="24"/>
+                <w:szCs w:val="24"/>
+              </w:rPr>
+              <w:t>R4</w:t>
             </w:r>
           </w:p>
         </w:tc>
@@ -4582,12 +4553,12 @@
           <w:p>
             <w:pPr>
               <w:rPr>
-                <w:rFonts w:ascii="Arial" w:hAnsi="Arial" w:cs="Arial"/>
-                <w:smallCaps w:val="0"/>
-                <w:sz w:val="24"/>
-                <w:szCs w:val="24"/>
-              </w:rPr>
-            </w:pPr>
+                <w:rFonts w:asciiTheme="minorHAnsi" w:hAnsiTheme="minorHAnsi" w:cstheme="minorBidi"/>
+              </w:rPr>
+            </w:pPr>
+            <w:r>
+              <w:t xml:space="preserve">Speelvelden hebben dezelfde grootte </w:t>
+            </w:r>
           </w:p>
         </w:tc>
         <w:tc>
@@ -4603,6 +4574,15 @@
                 <w:szCs w:val="24"/>
               </w:rPr>
             </w:pPr>
+            <w:r>
+              <w:rPr>
+                <w:rFonts w:ascii="Arial" w:hAnsi="Arial" w:cs="Arial"/>
+                <w:smallCaps w:val="0"/>
+                <w:sz w:val="24"/>
+                <w:szCs w:val="24"/>
+              </w:rPr>
+              <w:t>Must</w:t>
+            </w:r>
           </w:p>
         </w:tc>
         <w:tc>
@@ -4616,6 +4596,2044 @@
                 <w:smallCaps w:val="0"/>
                 <w:sz w:val="24"/>
                 <w:szCs w:val="24"/>
+              </w:rPr>
+            </w:pPr>
+          </w:p>
+        </w:tc>
+      </w:tr>
+      <w:tr>
+        <w:trPr>
+          <w:trHeight w:val="302"/>
+        </w:trPr>
+        <w:tc>
+          <w:tcPr>
+            <w:tcW w:w="822" w:type="dxa"/>
+          </w:tcPr>
+          <w:p>
+            <w:r>
+              <w:t>R5</w:t>
+            </w:r>
+          </w:p>
+        </w:tc>
+        <w:tc>
+          <w:tcPr>
+            <w:tcW w:w="5240" w:type="dxa"/>
+          </w:tcPr>
+          <w:p>
+            <w:pPr>
+              <w:rPr>
+                <w:sz w:val="22"/>
+                <w:szCs w:val="22"/>
+              </w:rPr>
+            </w:pPr>
+            <w:r>
+              <w:t>Spelers kunnen pas aangeven klaar te zijn, mits alle schepen geplaatst zijn</w:t>
+            </w:r>
+          </w:p>
+        </w:tc>
+        <w:tc>
+          <w:tcPr>
+            <w:tcW w:w="992" w:type="dxa"/>
+          </w:tcPr>
+          <w:p>
+            <w:pPr>
+              <w:rPr>
+                <w:smallCaps w:val="0"/>
+              </w:rPr>
+            </w:pPr>
+            <w:r>
+              <w:rPr>
+                <w:rFonts w:ascii="Arial" w:hAnsi="Arial" w:cs="Arial"/>
+                <w:smallCaps w:val="0"/>
+                <w:sz w:val="24"/>
+                <w:szCs w:val="24"/>
+              </w:rPr>
+              <w:t>Must</w:t>
+            </w:r>
+          </w:p>
+        </w:tc>
+        <w:tc>
+          <w:tcPr>
+            <w:tcW w:w="983" w:type="dxa"/>
+          </w:tcPr>
+          <w:p>
+            <w:pPr>
+              <w:rPr>
+                <w:smallCaps w:val="0"/>
+              </w:rPr>
+            </w:pPr>
+          </w:p>
+        </w:tc>
+      </w:tr>
+      <w:tr>
+        <w:trPr>
+          <w:trHeight w:val="302"/>
+        </w:trPr>
+        <w:tc>
+          <w:tcPr>
+            <w:tcW w:w="822" w:type="dxa"/>
+          </w:tcPr>
+          <w:p>
+            <w:r>
+              <w:t>R6</w:t>
+            </w:r>
+          </w:p>
+        </w:tc>
+        <w:tc>
+          <w:tcPr>
+            <w:tcW w:w="5240" w:type="dxa"/>
+          </w:tcPr>
+          <w:p>
+            <w:pPr>
+              <w:rPr>
+                <w:sz w:val="22"/>
+                <w:szCs w:val="22"/>
+              </w:rPr>
+            </w:pPr>
+            <w:r>
+              <w:t xml:space="preserve">Het spel begint pas nadat beide spelers aan hebben gegeven klaar te zijn </w:t>
+            </w:r>
+          </w:p>
+        </w:tc>
+        <w:tc>
+          <w:tcPr>
+            <w:tcW w:w="992" w:type="dxa"/>
+          </w:tcPr>
+          <w:p>
+            <w:pPr>
+              <w:rPr>
+                <w:smallCaps w:val="0"/>
+              </w:rPr>
+            </w:pPr>
+            <w:r>
+              <w:rPr>
+                <w:rFonts w:ascii="Arial" w:hAnsi="Arial" w:cs="Arial"/>
+                <w:smallCaps w:val="0"/>
+                <w:sz w:val="24"/>
+                <w:szCs w:val="24"/>
+              </w:rPr>
+              <w:t>Must</w:t>
+            </w:r>
+          </w:p>
+        </w:tc>
+        <w:tc>
+          <w:tcPr>
+            <w:tcW w:w="983" w:type="dxa"/>
+          </w:tcPr>
+          <w:p>
+            <w:pPr>
+              <w:rPr>
+                <w:smallCaps w:val="0"/>
+              </w:rPr>
+            </w:pPr>
+          </w:p>
+        </w:tc>
+      </w:tr>
+      <w:tr>
+        <w:trPr>
+          <w:trHeight w:val="302"/>
+        </w:trPr>
+        <w:tc>
+          <w:tcPr>
+            <w:tcW w:w="822" w:type="dxa"/>
+          </w:tcPr>
+          <w:p>
+            <w:r>
+              <w:t>R7</w:t>
+            </w:r>
+          </w:p>
+        </w:tc>
+        <w:tc>
+          <w:tcPr>
+            <w:tcW w:w="5240" w:type="dxa"/>
+          </w:tcPr>
+          <w:p>
+            <w:pPr>
+              <w:rPr>
+                <w:sz w:val="22"/>
+                <w:szCs w:val="22"/>
+              </w:rPr>
+            </w:pPr>
+            <w:r>
+              <w:t>Speler kan zijn geplaatste schepen zien</w:t>
+            </w:r>
+          </w:p>
+        </w:tc>
+        <w:tc>
+          <w:tcPr>
+            <w:tcW w:w="992" w:type="dxa"/>
+          </w:tcPr>
+          <w:p>
+            <w:pPr>
+              <w:rPr>
+                <w:smallCaps w:val="0"/>
+              </w:rPr>
+            </w:pPr>
+            <w:r>
+              <w:rPr>
+                <w:rFonts w:ascii="Arial" w:hAnsi="Arial" w:cs="Arial"/>
+                <w:smallCaps w:val="0"/>
+                <w:sz w:val="24"/>
+                <w:szCs w:val="24"/>
+              </w:rPr>
+              <w:t>Must</w:t>
+            </w:r>
+          </w:p>
+        </w:tc>
+        <w:tc>
+          <w:tcPr>
+            <w:tcW w:w="983" w:type="dxa"/>
+          </w:tcPr>
+          <w:p>
+            <w:pPr>
+              <w:rPr>
+                <w:smallCaps w:val="0"/>
+              </w:rPr>
+            </w:pPr>
+          </w:p>
+        </w:tc>
+      </w:tr>
+      <w:tr>
+        <w:trPr>
+          <w:trHeight w:val="302"/>
+        </w:trPr>
+        <w:tc>
+          <w:tcPr>
+            <w:tcW w:w="822" w:type="dxa"/>
+          </w:tcPr>
+          <w:p>
+            <w:r>
+              <w:t>R8</w:t>
+            </w:r>
+          </w:p>
+        </w:tc>
+        <w:tc>
+          <w:tcPr>
+            <w:tcW w:w="5240" w:type="dxa"/>
+          </w:tcPr>
+          <w:p>
+            <w:pPr>
+              <w:rPr>
+                <w:sz w:val="22"/>
+                <w:szCs w:val="22"/>
+              </w:rPr>
+            </w:pPr>
+            <w:r>
+              <w:t xml:space="preserve">Schepen zijn 1 vakje breed </w:t>
+            </w:r>
+          </w:p>
+        </w:tc>
+        <w:tc>
+          <w:tcPr>
+            <w:tcW w:w="992" w:type="dxa"/>
+          </w:tcPr>
+          <w:p>
+            <w:pPr>
+              <w:rPr>
+                <w:smallCaps w:val="0"/>
+              </w:rPr>
+            </w:pPr>
+            <w:r>
+              <w:rPr>
+                <w:rFonts w:ascii="Arial" w:hAnsi="Arial" w:cs="Arial"/>
+                <w:smallCaps w:val="0"/>
+                <w:sz w:val="24"/>
+                <w:szCs w:val="24"/>
+              </w:rPr>
+              <w:t>Must</w:t>
+            </w:r>
+          </w:p>
+        </w:tc>
+        <w:tc>
+          <w:tcPr>
+            <w:tcW w:w="983" w:type="dxa"/>
+          </w:tcPr>
+          <w:p>
+            <w:pPr>
+              <w:rPr>
+                <w:smallCaps w:val="0"/>
+              </w:rPr>
+            </w:pPr>
+          </w:p>
+        </w:tc>
+      </w:tr>
+      <w:tr>
+        <w:trPr>
+          <w:trHeight w:val="302"/>
+        </w:trPr>
+        <w:tc>
+          <w:tcPr>
+            <w:tcW w:w="822" w:type="dxa"/>
+          </w:tcPr>
+          <w:p>
+            <w:r>
+              <w:t>R9</w:t>
+            </w:r>
+          </w:p>
+        </w:tc>
+        <w:tc>
+          <w:tcPr>
+            <w:tcW w:w="5240" w:type="dxa"/>
+          </w:tcPr>
+          <w:p>
+            <w:r>
+              <w:t>Beide spelers hebben hetzelfde aantal schepen</w:t>
+            </w:r>
+          </w:p>
+        </w:tc>
+        <w:tc>
+          <w:tcPr>
+            <w:tcW w:w="992" w:type="dxa"/>
+          </w:tcPr>
+          <w:p>
+            <w:pPr>
+              <w:rPr>
+                <w:smallCaps w:val="0"/>
+              </w:rPr>
+            </w:pPr>
+            <w:r>
+              <w:rPr>
+                <w:rFonts w:ascii="Arial" w:hAnsi="Arial" w:cs="Arial"/>
+                <w:smallCaps w:val="0"/>
+                <w:sz w:val="24"/>
+                <w:szCs w:val="24"/>
+              </w:rPr>
+              <w:t>Must</w:t>
+            </w:r>
+          </w:p>
+        </w:tc>
+        <w:tc>
+          <w:tcPr>
+            <w:tcW w:w="983" w:type="dxa"/>
+          </w:tcPr>
+          <w:p>
+            <w:pPr>
+              <w:rPr>
+                <w:smallCaps w:val="0"/>
+              </w:rPr>
+            </w:pPr>
+          </w:p>
+        </w:tc>
+      </w:tr>
+      <w:tr>
+        <w:trPr>
+          <w:trHeight w:val="302"/>
+        </w:trPr>
+        <w:tc>
+          <w:tcPr>
+            <w:tcW w:w="822" w:type="dxa"/>
+          </w:tcPr>
+          <w:p>
+            <w:r>
+              <w:t>R10</w:t>
+            </w:r>
+          </w:p>
+        </w:tc>
+        <w:tc>
+          <w:tcPr>
+            <w:tcW w:w="5240" w:type="dxa"/>
+          </w:tcPr>
+          <w:p>
+            <w:pPr>
+              <w:rPr>
+                <w:sz w:val="22"/>
+                <w:szCs w:val="22"/>
+              </w:rPr>
+            </w:pPr>
+            <w:r>
+              <w:t xml:space="preserve">Het standaard speelveld is 10 </w:t>
+            </w:r>
+            <w:proofErr w:type="gramStart"/>
+            <w:r>
+              <w:t>bij</w:t>
+            </w:r>
+            <w:proofErr w:type="gramEnd"/>
+            <w:r>
+              <w:t xml:space="preserve"> 10</w:t>
+            </w:r>
+          </w:p>
+        </w:tc>
+        <w:tc>
+          <w:tcPr>
+            <w:tcW w:w="992" w:type="dxa"/>
+          </w:tcPr>
+          <w:p>
+            <w:pPr>
+              <w:rPr>
+                <w:smallCaps w:val="0"/>
+              </w:rPr>
+            </w:pPr>
+            <w:r>
+              <w:rPr>
+                <w:rFonts w:ascii="Arial" w:hAnsi="Arial" w:cs="Arial"/>
+                <w:smallCaps w:val="0"/>
+                <w:sz w:val="24"/>
+                <w:szCs w:val="24"/>
+              </w:rPr>
+              <w:t>Must</w:t>
+            </w:r>
+          </w:p>
+        </w:tc>
+        <w:tc>
+          <w:tcPr>
+            <w:tcW w:w="983" w:type="dxa"/>
+          </w:tcPr>
+          <w:p>
+            <w:pPr>
+              <w:rPr>
+                <w:smallCaps w:val="0"/>
+              </w:rPr>
+            </w:pPr>
+          </w:p>
+        </w:tc>
+      </w:tr>
+      <w:tr>
+        <w:trPr>
+          <w:trHeight w:val="302"/>
+        </w:trPr>
+        <w:tc>
+          <w:tcPr>
+            <w:tcW w:w="822" w:type="dxa"/>
+          </w:tcPr>
+          <w:p>
+            <w:r>
+              <w:t>R11</w:t>
+            </w:r>
+          </w:p>
+        </w:tc>
+        <w:tc>
+          <w:tcPr>
+            <w:tcW w:w="5240" w:type="dxa"/>
+          </w:tcPr>
+          <w:p>
+            <w:pPr>
+              <w:rPr>
+                <w:sz w:val="22"/>
+                <w:szCs w:val="22"/>
+              </w:rPr>
+            </w:pPr>
+            <w:r>
+              <w:t>Een standaard vloot bestaat uit 5 schepen: 1 vliegdekschip, 1 slagschip, 1 kruiser, 1 onderzeeër en 1 mijnenveger</w:t>
+            </w:r>
+            <w:r>
+              <w:rPr>
+                <w:b/>
+              </w:rPr>
+              <w:t xml:space="preserve"> </w:t>
+            </w:r>
+          </w:p>
+        </w:tc>
+        <w:tc>
+          <w:tcPr>
+            <w:tcW w:w="992" w:type="dxa"/>
+          </w:tcPr>
+          <w:p>
+            <w:pPr>
+              <w:rPr>
+                <w:smallCaps w:val="0"/>
+              </w:rPr>
+            </w:pPr>
+            <w:r>
+              <w:rPr>
+                <w:rFonts w:ascii="Arial" w:hAnsi="Arial" w:cs="Arial"/>
+                <w:smallCaps w:val="0"/>
+                <w:sz w:val="24"/>
+                <w:szCs w:val="24"/>
+              </w:rPr>
+              <w:t>Must</w:t>
+            </w:r>
+          </w:p>
+        </w:tc>
+        <w:tc>
+          <w:tcPr>
+            <w:tcW w:w="983" w:type="dxa"/>
+          </w:tcPr>
+          <w:p>
+            <w:pPr>
+              <w:rPr>
+                <w:smallCaps w:val="0"/>
+              </w:rPr>
+            </w:pPr>
+          </w:p>
+        </w:tc>
+      </w:tr>
+      <w:tr>
+        <w:trPr>
+          <w:trHeight w:val="302"/>
+        </w:trPr>
+        <w:tc>
+          <w:tcPr>
+            <w:tcW w:w="822" w:type="dxa"/>
+          </w:tcPr>
+          <w:p>
+            <w:r>
+              <w:t>R12</w:t>
+            </w:r>
+          </w:p>
+        </w:tc>
+        <w:tc>
+          <w:tcPr>
+            <w:tcW w:w="5240" w:type="dxa"/>
+          </w:tcPr>
+          <w:p>
+            <w:pPr>
+              <w:rPr>
+                <w:sz w:val="22"/>
+                <w:szCs w:val="22"/>
+              </w:rPr>
+            </w:pPr>
+            <w:r>
+              <w:t xml:space="preserve">Een standaard vliegdekschip is 5 vakjes lang en 1 vakje breed. </w:t>
+            </w:r>
+          </w:p>
+        </w:tc>
+        <w:tc>
+          <w:tcPr>
+            <w:tcW w:w="992" w:type="dxa"/>
+          </w:tcPr>
+          <w:p>
+            <w:pPr>
+              <w:rPr>
+                <w:smallCaps w:val="0"/>
+              </w:rPr>
+            </w:pPr>
+            <w:r>
+              <w:rPr>
+                <w:rFonts w:ascii="Arial" w:hAnsi="Arial" w:cs="Arial"/>
+                <w:smallCaps w:val="0"/>
+                <w:sz w:val="24"/>
+                <w:szCs w:val="24"/>
+              </w:rPr>
+              <w:t>Must</w:t>
+            </w:r>
+          </w:p>
+        </w:tc>
+        <w:tc>
+          <w:tcPr>
+            <w:tcW w:w="983" w:type="dxa"/>
+          </w:tcPr>
+          <w:p>
+            <w:pPr>
+              <w:rPr>
+                <w:smallCaps w:val="0"/>
+              </w:rPr>
+            </w:pPr>
+          </w:p>
+        </w:tc>
+      </w:tr>
+      <w:tr>
+        <w:trPr>
+          <w:trHeight w:val="302"/>
+        </w:trPr>
+        <w:tc>
+          <w:tcPr>
+            <w:tcW w:w="822" w:type="dxa"/>
+          </w:tcPr>
+          <w:p>
+            <w:r>
+              <w:t>R13</w:t>
+            </w:r>
+          </w:p>
+        </w:tc>
+        <w:tc>
+          <w:tcPr>
+            <w:tcW w:w="5240" w:type="dxa"/>
+          </w:tcPr>
+          <w:p>
+            <w:pPr>
+              <w:rPr>
+                <w:sz w:val="22"/>
+                <w:szCs w:val="22"/>
+              </w:rPr>
+            </w:pPr>
+            <w:r>
+              <w:t>Een standaard slagschip is 4 vakjes lang en 1 vakje breed.</w:t>
+            </w:r>
+          </w:p>
+        </w:tc>
+        <w:tc>
+          <w:tcPr>
+            <w:tcW w:w="992" w:type="dxa"/>
+          </w:tcPr>
+          <w:p>
+            <w:pPr>
+              <w:rPr>
+                <w:smallCaps w:val="0"/>
+              </w:rPr>
+            </w:pPr>
+            <w:r>
+              <w:rPr>
+                <w:rFonts w:ascii="Arial" w:hAnsi="Arial" w:cs="Arial"/>
+                <w:smallCaps w:val="0"/>
+                <w:sz w:val="24"/>
+                <w:szCs w:val="24"/>
+              </w:rPr>
+              <w:t>Must</w:t>
+            </w:r>
+          </w:p>
+        </w:tc>
+        <w:tc>
+          <w:tcPr>
+            <w:tcW w:w="983" w:type="dxa"/>
+          </w:tcPr>
+          <w:p>
+            <w:pPr>
+              <w:rPr>
+                <w:smallCaps w:val="0"/>
+              </w:rPr>
+            </w:pPr>
+          </w:p>
+        </w:tc>
+      </w:tr>
+      <w:tr>
+        <w:trPr>
+          <w:trHeight w:val="302"/>
+        </w:trPr>
+        <w:tc>
+          <w:tcPr>
+            <w:tcW w:w="822" w:type="dxa"/>
+          </w:tcPr>
+          <w:p>
+            <w:r>
+              <w:t>R14</w:t>
+            </w:r>
+          </w:p>
+        </w:tc>
+        <w:tc>
+          <w:tcPr>
+            <w:tcW w:w="5240" w:type="dxa"/>
+          </w:tcPr>
+          <w:p>
+            <w:pPr>
+              <w:rPr>
+                <w:sz w:val="22"/>
+                <w:szCs w:val="22"/>
+              </w:rPr>
+            </w:pPr>
+            <w:r>
+              <w:t>Een standaard kruiser is 3 vakjes lang en 1 vakje breed.</w:t>
+            </w:r>
+          </w:p>
+        </w:tc>
+        <w:tc>
+          <w:tcPr>
+            <w:tcW w:w="992" w:type="dxa"/>
+          </w:tcPr>
+          <w:p>
+            <w:pPr>
+              <w:rPr>
+                <w:smallCaps w:val="0"/>
+              </w:rPr>
+            </w:pPr>
+            <w:r>
+              <w:rPr>
+                <w:rFonts w:ascii="Arial" w:hAnsi="Arial" w:cs="Arial"/>
+                <w:smallCaps w:val="0"/>
+                <w:sz w:val="24"/>
+                <w:szCs w:val="24"/>
+              </w:rPr>
+              <w:t>Must</w:t>
+            </w:r>
+          </w:p>
+        </w:tc>
+        <w:tc>
+          <w:tcPr>
+            <w:tcW w:w="983" w:type="dxa"/>
+          </w:tcPr>
+          <w:p>
+            <w:pPr>
+              <w:rPr>
+                <w:smallCaps w:val="0"/>
+              </w:rPr>
+            </w:pPr>
+          </w:p>
+        </w:tc>
+      </w:tr>
+      <w:tr>
+        <w:trPr>
+          <w:trHeight w:val="302"/>
+        </w:trPr>
+        <w:tc>
+          <w:tcPr>
+            <w:tcW w:w="822" w:type="dxa"/>
+          </w:tcPr>
+          <w:p>
+            <w:r>
+              <w:t>R15</w:t>
+            </w:r>
+          </w:p>
+        </w:tc>
+        <w:tc>
+          <w:tcPr>
+            <w:tcW w:w="5240" w:type="dxa"/>
+          </w:tcPr>
+          <w:p>
+            <w:pPr>
+              <w:rPr>
+                <w:sz w:val="22"/>
+                <w:szCs w:val="22"/>
+              </w:rPr>
+            </w:pPr>
+            <w:r>
+              <w:t>Een standaard onderzeeër is 3 vakjes lang en 1 vakje breed.</w:t>
+            </w:r>
+          </w:p>
+        </w:tc>
+        <w:tc>
+          <w:tcPr>
+            <w:tcW w:w="992" w:type="dxa"/>
+          </w:tcPr>
+          <w:p>
+            <w:pPr>
+              <w:rPr>
+                <w:smallCaps w:val="0"/>
+              </w:rPr>
+            </w:pPr>
+            <w:r>
+              <w:rPr>
+                <w:rFonts w:ascii="Arial" w:hAnsi="Arial" w:cs="Arial"/>
+                <w:smallCaps w:val="0"/>
+                <w:sz w:val="24"/>
+                <w:szCs w:val="24"/>
+              </w:rPr>
+              <w:t>Must</w:t>
+            </w:r>
+          </w:p>
+        </w:tc>
+        <w:tc>
+          <w:tcPr>
+            <w:tcW w:w="983" w:type="dxa"/>
+          </w:tcPr>
+          <w:p>
+            <w:pPr>
+              <w:rPr>
+                <w:smallCaps w:val="0"/>
+              </w:rPr>
+            </w:pPr>
+          </w:p>
+        </w:tc>
+      </w:tr>
+      <w:tr>
+        <w:trPr>
+          <w:trHeight w:val="302"/>
+        </w:trPr>
+        <w:tc>
+          <w:tcPr>
+            <w:tcW w:w="822" w:type="dxa"/>
+          </w:tcPr>
+          <w:p>
+            <w:r>
+              <w:t>R16</w:t>
+            </w:r>
+          </w:p>
+        </w:tc>
+        <w:tc>
+          <w:tcPr>
+            <w:tcW w:w="5240" w:type="dxa"/>
+          </w:tcPr>
+          <w:p>
+            <w:pPr>
+              <w:rPr>
+                <w:sz w:val="22"/>
+                <w:szCs w:val="22"/>
+              </w:rPr>
+            </w:pPr>
+            <w:r>
+              <w:t>Een standaard mijnenveger is 2 vakjes lang en 1 vakje breed.</w:t>
+            </w:r>
+          </w:p>
+        </w:tc>
+        <w:tc>
+          <w:tcPr>
+            <w:tcW w:w="992" w:type="dxa"/>
+          </w:tcPr>
+          <w:p>
+            <w:pPr>
+              <w:rPr>
+                <w:smallCaps w:val="0"/>
+              </w:rPr>
+            </w:pPr>
+            <w:r>
+              <w:rPr>
+                <w:rFonts w:ascii="Arial" w:hAnsi="Arial" w:cs="Arial"/>
+                <w:smallCaps w:val="0"/>
+                <w:sz w:val="24"/>
+                <w:szCs w:val="24"/>
+              </w:rPr>
+              <w:t>Must</w:t>
+            </w:r>
+          </w:p>
+        </w:tc>
+        <w:tc>
+          <w:tcPr>
+            <w:tcW w:w="983" w:type="dxa"/>
+          </w:tcPr>
+          <w:p>
+            <w:pPr>
+              <w:rPr>
+                <w:smallCaps w:val="0"/>
+              </w:rPr>
+            </w:pPr>
+          </w:p>
+        </w:tc>
+      </w:tr>
+      <w:tr>
+        <w:trPr>
+          <w:trHeight w:val="302"/>
+        </w:trPr>
+        <w:tc>
+          <w:tcPr>
+            <w:tcW w:w="822" w:type="dxa"/>
+          </w:tcPr>
+          <w:p>
+            <w:r>
+              <w:t>R17</w:t>
+            </w:r>
+          </w:p>
+        </w:tc>
+        <w:tc>
+          <w:tcPr>
+            <w:tcW w:w="5240" w:type="dxa"/>
+          </w:tcPr>
+          <w:p>
+            <w:pPr>
+              <w:rPr>
+                <w:sz w:val="22"/>
+                <w:szCs w:val="22"/>
+              </w:rPr>
+            </w:pPr>
+            <w:r>
+              <w:t xml:space="preserve">Spelers kunnen elkaars niet geraakte schepen in het veld niet zien </w:t>
+            </w:r>
+          </w:p>
+        </w:tc>
+        <w:tc>
+          <w:tcPr>
+            <w:tcW w:w="992" w:type="dxa"/>
+          </w:tcPr>
+          <w:p>
+            <w:pPr>
+              <w:rPr>
+                <w:smallCaps w:val="0"/>
+              </w:rPr>
+            </w:pPr>
+            <w:r>
+              <w:rPr>
+                <w:rFonts w:ascii="Arial" w:hAnsi="Arial" w:cs="Arial"/>
+                <w:smallCaps w:val="0"/>
+                <w:sz w:val="24"/>
+                <w:szCs w:val="24"/>
+              </w:rPr>
+              <w:t>Must</w:t>
+            </w:r>
+          </w:p>
+        </w:tc>
+        <w:tc>
+          <w:tcPr>
+            <w:tcW w:w="983" w:type="dxa"/>
+          </w:tcPr>
+          <w:p>
+            <w:pPr>
+              <w:rPr>
+                <w:smallCaps w:val="0"/>
+              </w:rPr>
+            </w:pPr>
+          </w:p>
+        </w:tc>
+      </w:tr>
+      <w:tr>
+        <w:trPr>
+          <w:trHeight w:val="302"/>
+        </w:trPr>
+        <w:tc>
+          <w:tcPr>
+            <w:tcW w:w="822" w:type="dxa"/>
+          </w:tcPr>
+          <w:p>
+            <w:r>
+              <w:t>R18</w:t>
+            </w:r>
+          </w:p>
+        </w:tc>
+        <w:tc>
+          <w:tcPr>
+            <w:tcW w:w="5240" w:type="dxa"/>
+          </w:tcPr>
+          <w:p>
+            <w:pPr>
+              <w:rPr>
+                <w:sz w:val="22"/>
+                <w:szCs w:val="22"/>
+              </w:rPr>
+            </w:pPr>
+            <w:r>
+              <w:t>Een geraakte tegenstander is rood</w:t>
+            </w:r>
+          </w:p>
+        </w:tc>
+        <w:tc>
+          <w:tcPr>
+            <w:tcW w:w="992" w:type="dxa"/>
+          </w:tcPr>
+          <w:p>
+            <w:pPr>
+              <w:rPr>
+                <w:smallCaps w:val="0"/>
+              </w:rPr>
+            </w:pPr>
+            <w:r>
+              <w:rPr>
+                <w:rFonts w:ascii="Arial" w:hAnsi="Arial" w:cs="Arial"/>
+                <w:smallCaps w:val="0"/>
+                <w:sz w:val="24"/>
+                <w:szCs w:val="24"/>
+              </w:rPr>
+              <w:t>Must</w:t>
+            </w:r>
+          </w:p>
+        </w:tc>
+        <w:tc>
+          <w:tcPr>
+            <w:tcW w:w="983" w:type="dxa"/>
+          </w:tcPr>
+          <w:p>
+            <w:pPr>
+              <w:rPr>
+                <w:smallCaps w:val="0"/>
+              </w:rPr>
+            </w:pPr>
+          </w:p>
+        </w:tc>
+      </w:tr>
+      <w:tr>
+        <w:trPr>
+          <w:trHeight w:val="302"/>
+        </w:trPr>
+        <w:tc>
+          <w:tcPr>
+            <w:tcW w:w="822" w:type="dxa"/>
+          </w:tcPr>
+          <w:p>
+            <w:r>
+              <w:t>R19</w:t>
+            </w:r>
+          </w:p>
+        </w:tc>
+        <w:tc>
+          <w:tcPr>
+            <w:tcW w:w="5240" w:type="dxa"/>
+          </w:tcPr>
+          <w:p>
+            <w:pPr>
+              <w:rPr>
+                <w:sz w:val="22"/>
+                <w:szCs w:val="22"/>
+              </w:rPr>
+            </w:pPr>
+            <w:r>
+              <w:t xml:space="preserve">Een gemiste tegenstander is donkerblauw </w:t>
+            </w:r>
+          </w:p>
+        </w:tc>
+        <w:tc>
+          <w:tcPr>
+            <w:tcW w:w="992" w:type="dxa"/>
+          </w:tcPr>
+          <w:p>
+            <w:pPr>
+              <w:rPr>
+                <w:smallCaps w:val="0"/>
+              </w:rPr>
+            </w:pPr>
+            <w:r>
+              <w:rPr>
+                <w:rFonts w:ascii="Arial" w:hAnsi="Arial" w:cs="Arial"/>
+                <w:smallCaps w:val="0"/>
+                <w:sz w:val="24"/>
+                <w:szCs w:val="24"/>
+              </w:rPr>
+              <w:t>Must</w:t>
+            </w:r>
+          </w:p>
+        </w:tc>
+        <w:tc>
+          <w:tcPr>
+            <w:tcW w:w="983" w:type="dxa"/>
+          </w:tcPr>
+          <w:p>
+            <w:pPr>
+              <w:rPr>
+                <w:smallCaps w:val="0"/>
+              </w:rPr>
+            </w:pPr>
+          </w:p>
+        </w:tc>
+      </w:tr>
+      <w:tr>
+        <w:trPr>
+          <w:trHeight w:val="302"/>
+        </w:trPr>
+        <w:tc>
+          <w:tcPr>
+            <w:tcW w:w="822" w:type="dxa"/>
+          </w:tcPr>
+          <w:p>
+            <w:r>
+              <w:t>R20</w:t>
+            </w:r>
+          </w:p>
+        </w:tc>
+        <w:tc>
+          <w:tcPr>
+            <w:tcW w:w="5240" w:type="dxa"/>
+          </w:tcPr>
+          <w:p>
+            <w:r>
+              <w:t>De geraakte schepen van een speler zijn rood</w:t>
+            </w:r>
+          </w:p>
+        </w:tc>
+        <w:tc>
+          <w:tcPr>
+            <w:tcW w:w="992" w:type="dxa"/>
+          </w:tcPr>
+          <w:p>
+            <w:pPr>
+              <w:rPr>
+                <w:smallCaps w:val="0"/>
+              </w:rPr>
+            </w:pPr>
+            <w:r>
+              <w:rPr>
+                <w:rFonts w:ascii="Arial" w:hAnsi="Arial" w:cs="Arial"/>
+                <w:smallCaps w:val="0"/>
+                <w:sz w:val="24"/>
+                <w:szCs w:val="24"/>
+              </w:rPr>
+              <w:t>Must</w:t>
+            </w:r>
+          </w:p>
+        </w:tc>
+        <w:tc>
+          <w:tcPr>
+            <w:tcW w:w="983" w:type="dxa"/>
+          </w:tcPr>
+          <w:p>
+            <w:pPr>
+              <w:rPr>
+                <w:smallCaps w:val="0"/>
+              </w:rPr>
+            </w:pPr>
+          </w:p>
+        </w:tc>
+      </w:tr>
+      <w:tr>
+        <w:trPr>
+          <w:trHeight w:val="302"/>
+        </w:trPr>
+        <w:tc>
+          <w:tcPr>
+            <w:tcW w:w="822" w:type="dxa"/>
+          </w:tcPr>
+          <w:p>
+            <w:r>
+              <w:t>R21</w:t>
+            </w:r>
+          </w:p>
+        </w:tc>
+        <w:tc>
+          <w:tcPr>
+            <w:tcW w:w="5240" w:type="dxa"/>
+          </w:tcPr>
+          <w:p>
+            <w:pPr>
+              <w:rPr>
+                <w:sz w:val="22"/>
+                <w:szCs w:val="22"/>
+              </w:rPr>
+            </w:pPr>
+            <w:r>
+              <w:t>De gemiste schepen van een speler zijn donkerblauw</w:t>
+            </w:r>
+          </w:p>
+        </w:tc>
+        <w:tc>
+          <w:tcPr>
+            <w:tcW w:w="992" w:type="dxa"/>
+          </w:tcPr>
+          <w:p>
+            <w:pPr>
+              <w:rPr>
+                <w:smallCaps w:val="0"/>
+              </w:rPr>
+            </w:pPr>
+            <w:r>
+              <w:rPr>
+                <w:rFonts w:ascii="Arial" w:hAnsi="Arial" w:cs="Arial"/>
+                <w:smallCaps w:val="0"/>
+                <w:sz w:val="24"/>
+                <w:szCs w:val="24"/>
+              </w:rPr>
+              <w:t>Must</w:t>
+            </w:r>
+          </w:p>
+        </w:tc>
+        <w:tc>
+          <w:tcPr>
+            <w:tcW w:w="983" w:type="dxa"/>
+          </w:tcPr>
+          <w:p>
+            <w:pPr>
+              <w:rPr>
+                <w:smallCaps w:val="0"/>
+              </w:rPr>
+            </w:pPr>
+          </w:p>
+        </w:tc>
+      </w:tr>
+      <w:tr>
+        <w:trPr>
+          <w:trHeight w:val="302"/>
+        </w:trPr>
+        <w:tc>
+          <w:tcPr>
+            <w:tcW w:w="822" w:type="dxa"/>
+          </w:tcPr>
+          <w:p>
+            <w:r>
+              <w:t>R22</w:t>
+            </w:r>
+          </w:p>
+        </w:tc>
+        <w:tc>
+          <w:tcPr>
+            <w:tcW w:w="5240" w:type="dxa"/>
+          </w:tcPr>
+          <w:p>
+            <w:pPr>
+              <w:rPr>
+                <w:sz w:val="22"/>
+                <w:szCs w:val="22"/>
+              </w:rPr>
+            </w:pPr>
+            <w:r>
+              <w:t>Schepen kunnen niet overlappen</w:t>
+            </w:r>
+          </w:p>
+        </w:tc>
+        <w:tc>
+          <w:tcPr>
+            <w:tcW w:w="992" w:type="dxa"/>
+          </w:tcPr>
+          <w:p>
+            <w:pPr>
+              <w:rPr>
+                <w:smallCaps w:val="0"/>
+              </w:rPr>
+            </w:pPr>
+            <w:r>
+              <w:rPr>
+                <w:rFonts w:ascii="Arial" w:hAnsi="Arial" w:cs="Arial"/>
+                <w:smallCaps w:val="0"/>
+                <w:sz w:val="24"/>
+                <w:szCs w:val="24"/>
+              </w:rPr>
+              <w:t>Must</w:t>
+            </w:r>
+          </w:p>
+        </w:tc>
+        <w:tc>
+          <w:tcPr>
+            <w:tcW w:w="983" w:type="dxa"/>
+          </w:tcPr>
+          <w:p>
+            <w:pPr>
+              <w:rPr>
+                <w:smallCaps w:val="0"/>
+              </w:rPr>
+            </w:pPr>
+          </w:p>
+        </w:tc>
+      </w:tr>
+      <w:tr>
+        <w:trPr>
+          <w:trHeight w:val="302"/>
+        </w:trPr>
+        <w:tc>
+          <w:tcPr>
+            <w:tcW w:w="822" w:type="dxa"/>
+          </w:tcPr>
+          <w:p>
+            <w:r>
+              <w:t>R23</w:t>
+            </w:r>
+          </w:p>
+        </w:tc>
+        <w:tc>
+          <w:tcPr>
+            <w:tcW w:w="5240" w:type="dxa"/>
+          </w:tcPr>
+          <w:p>
+            <w:pPr>
+              <w:rPr>
+                <w:sz w:val="22"/>
+                <w:szCs w:val="22"/>
+              </w:rPr>
+            </w:pPr>
+            <w:r>
+              <w:t>Schepen kunnen niet diagonaal geplaatst worden</w:t>
+            </w:r>
+          </w:p>
+        </w:tc>
+        <w:tc>
+          <w:tcPr>
+            <w:tcW w:w="992" w:type="dxa"/>
+          </w:tcPr>
+          <w:p>
+            <w:r>
+              <w:rPr>
+                <w:rFonts w:ascii="Arial" w:hAnsi="Arial" w:cs="Arial"/>
+                <w:smallCaps w:val="0"/>
+                <w:sz w:val="24"/>
+                <w:szCs w:val="24"/>
+              </w:rPr>
+              <w:t>Must</w:t>
+            </w:r>
+          </w:p>
+        </w:tc>
+        <w:tc>
+          <w:tcPr>
+            <w:tcW w:w="983" w:type="dxa"/>
+          </w:tcPr>
+          <w:p>
+            <w:pPr>
+              <w:rPr>
+                <w:smallCaps w:val="0"/>
+              </w:rPr>
+            </w:pPr>
+          </w:p>
+        </w:tc>
+      </w:tr>
+      <w:tr>
+        <w:trPr>
+          <w:trHeight w:val="302"/>
+        </w:trPr>
+        <w:tc>
+          <w:tcPr>
+            <w:tcW w:w="822" w:type="dxa"/>
+          </w:tcPr>
+          <w:p>
+            <w:r>
+              <w:t>R24</w:t>
+            </w:r>
+          </w:p>
+        </w:tc>
+        <w:tc>
+          <w:tcPr>
+            <w:tcW w:w="5240" w:type="dxa"/>
+          </w:tcPr>
+          <w:p>
+            <w:pPr>
+              <w:rPr>
+                <w:sz w:val="22"/>
+                <w:szCs w:val="22"/>
+              </w:rPr>
+            </w:pPr>
+            <w:r>
+              <w:t>Speler kan zien waar hij geschoten heeft</w:t>
+            </w:r>
+          </w:p>
+        </w:tc>
+        <w:tc>
+          <w:tcPr>
+            <w:tcW w:w="992" w:type="dxa"/>
+          </w:tcPr>
+          <w:p>
+            <w:r>
+              <w:rPr>
+                <w:rFonts w:ascii="Arial" w:hAnsi="Arial" w:cs="Arial"/>
+                <w:smallCaps w:val="0"/>
+                <w:sz w:val="24"/>
+                <w:szCs w:val="24"/>
+              </w:rPr>
+              <w:t>Must</w:t>
+            </w:r>
+          </w:p>
+        </w:tc>
+        <w:tc>
+          <w:tcPr>
+            <w:tcW w:w="983" w:type="dxa"/>
+          </w:tcPr>
+          <w:p>
+            <w:pPr>
+              <w:rPr>
+                <w:smallCaps w:val="0"/>
+              </w:rPr>
+            </w:pPr>
+          </w:p>
+        </w:tc>
+      </w:tr>
+      <w:tr>
+        <w:trPr>
+          <w:trHeight w:val="302"/>
+        </w:trPr>
+        <w:tc>
+          <w:tcPr>
+            <w:tcW w:w="822" w:type="dxa"/>
+          </w:tcPr>
+          <w:p>
+            <w:r>
+              <w:t>R25</w:t>
+            </w:r>
+          </w:p>
+        </w:tc>
+        <w:tc>
+          <w:tcPr>
+            <w:tcW w:w="5240" w:type="dxa"/>
+          </w:tcPr>
+          <w:p>
+            <w:pPr>
+              <w:rPr>
+                <w:sz w:val="22"/>
+                <w:szCs w:val="22"/>
+              </w:rPr>
+            </w:pPr>
+            <w:r>
+              <w:t xml:space="preserve">Speler kan zien of er een tegenstander geraakt is </w:t>
+            </w:r>
+          </w:p>
+        </w:tc>
+        <w:tc>
+          <w:tcPr>
+            <w:tcW w:w="992" w:type="dxa"/>
+          </w:tcPr>
+          <w:p>
+            <w:r>
+              <w:rPr>
+                <w:rFonts w:ascii="Arial" w:hAnsi="Arial" w:cs="Arial"/>
+                <w:smallCaps w:val="0"/>
+                <w:sz w:val="24"/>
+                <w:szCs w:val="24"/>
+              </w:rPr>
+              <w:t>Must</w:t>
+            </w:r>
+          </w:p>
+        </w:tc>
+        <w:tc>
+          <w:tcPr>
+            <w:tcW w:w="983" w:type="dxa"/>
+          </w:tcPr>
+          <w:p>
+            <w:pPr>
+              <w:rPr>
+                <w:smallCaps w:val="0"/>
+              </w:rPr>
+            </w:pPr>
+          </w:p>
+        </w:tc>
+      </w:tr>
+      <w:tr>
+        <w:trPr>
+          <w:trHeight w:val="302"/>
+        </w:trPr>
+        <w:tc>
+          <w:tcPr>
+            <w:tcW w:w="822" w:type="dxa"/>
+          </w:tcPr>
+          <w:p>
+            <w:r>
+              <w:lastRenderedPageBreak/>
+              <w:t>R26</w:t>
+            </w:r>
+          </w:p>
+        </w:tc>
+        <w:tc>
+          <w:tcPr>
+            <w:tcW w:w="5240" w:type="dxa"/>
+          </w:tcPr>
+          <w:p>
+            <w:pPr>
+              <w:rPr>
+                <w:sz w:val="22"/>
+                <w:szCs w:val="22"/>
+              </w:rPr>
+            </w:pPr>
+            <w:r>
+              <w:t>Speler kan zien dat de tegenstander raak geschoten heeft</w:t>
+            </w:r>
+          </w:p>
+        </w:tc>
+        <w:tc>
+          <w:tcPr>
+            <w:tcW w:w="992" w:type="dxa"/>
+          </w:tcPr>
+          <w:p>
+            <w:r>
+              <w:rPr>
+                <w:rFonts w:ascii="Arial" w:hAnsi="Arial" w:cs="Arial"/>
+                <w:smallCaps w:val="0"/>
+                <w:sz w:val="24"/>
+                <w:szCs w:val="24"/>
+              </w:rPr>
+              <w:t>Must</w:t>
+            </w:r>
+          </w:p>
+        </w:tc>
+        <w:tc>
+          <w:tcPr>
+            <w:tcW w:w="983" w:type="dxa"/>
+          </w:tcPr>
+          <w:p>
+            <w:pPr>
+              <w:rPr>
+                <w:smallCaps w:val="0"/>
+              </w:rPr>
+            </w:pPr>
+          </w:p>
+        </w:tc>
+      </w:tr>
+      <w:tr>
+        <w:trPr>
+          <w:trHeight w:val="302"/>
+        </w:trPr>
+        <w:tc>
+          <w:tcPr>
+            <w:tcW w:w="822" w:type="dxa"/>
+          </w:tcPr>
+          <w:p>
+            <w:r>
+              <w:t>R27</w:t>
+            </w:r>
+          </w:p>
+        </w:tc>
+        <w:tc>
+          <w:tcPr>
+            <w:tcW w:w="5240" w:type="dxa"/>
+          </w:tcPr>
+          <w:p>
+            <w:pPr>
+              <w:rPr>
+                <w:sz w:val="22"/>
+                <w:szCs w:val="22"/>
+              </w:rPr>
+            </w:pPr>
+            <w:r>
+              <w:t>Speler kan zien waar de tegenstander geschoten heeft</w:t>
+            </w:r>
+          </w:p>
+        </w:tc>
+        <w:tc>
+          <w:tcPr>
+            <w:tcW w:w="992" w:type="dxa"/>
+          </w:tcPr>
+          <w:p>
+            <w:r>
+              <w:rPr>
+                <w:rFonts w:ascii="Arial" w:hAnsi="Arial" w:cs="Arial"/>
+                <w:smallCaps w:val="0"/>
+                <w:sz w:val="24"/>
+                <w:szCs w:val="24"/>
+              </w:rPr>
+              <w:t>Must</w:t>
+            </w:r>
+          </w:p>
+        </w:tc>
+        <w:tc>
+          <w:tcPr>
+            <w:tcW w:w="983" w:type="dxa"/>
+          </w:tcPr>
+          <w:p>
+            <w:pPr>
+              <w:rPr>
+                <w:smallCaps w:val="0"/>
+              </w:rPr>
+            </w:pPr>
+          </w:p>
+        </w:tc>
+      </w:tr>
+      <w:tr>
+        <w:trPr>
+          <w:trHeight w:val="302"/>
+        </w:trPr>
+        <w:tc>
+          <w:tcPr>
+            <w:tcW w:w="822" w:type="dxa"/>
+          </w:tcPr>
+          <w:p>
+            <w:r>
+              <w:t>R28</w:t>
+            </w:r>
+          </w:p>
+        </w:tc>
+        <w:tc>
+          <w:tcPr>
+            <w:tcW w:w="5240" w:type="dxa"/>
+          </w:tcPr>
+          <w:p>
+            <w:pPr>
+              <w:rPr>
+                <w:sz w:val="22"/>
+                <w:szCs w:val="22"/>
+              </w:rPr>
+            </w:pPr>
+            <w:r>
+              <w:t>Speler heeft een unieke naam</w:t>
+            </w:r>
+          </w:p>
+        </w:tc>
+        <w:tc>
+          <w:tcPr>
+            <w:tcW w:w="992" w:type="dxa"/>
+          </w:tcPr>
+          <w:p>
+            <w:r>
+              <w:t>SHOULD</w:t>
+            </w:r>
+          </w:p>
+        </w:tc>
+        <w:tc>
+          <w:tcPr>
+            <w:tcW w:w="983" w:type="dxa"/>
+          </w:tcPr>
+          <w:p>
+            <w:pPr>
+              <w:rPr>
+                <w:smallCaps w:val="0"/>
+              </w:rPr>
+            </w:pPr>
+          </w:p>
+        </w:tc>
+      </w:tr>
+      <w:tr>
+        <w:trPr>
+          <w:trHeight w:val="302"/>
+        </w:trPr>
+        <w:tc>
+          <w:tcPr>
+            <w:tcW w:w="822" w:type="dxa"/>
+          </w:tcPr>
+          <w:p>
+            <w:r>
+              <w:t>R29</w:t>
+            </w:r>
+          </w:p>
+        </w:tc>
+        <w:tc>
+          <w:tcPr>
+            <w:tcW w:w="5240" w:type="dxa"/>
+          </w:tcPr>
+          <w:p>
+            <w:pPr>
+              <w:rPr>
+                <w:sz w:val="22"/>
+                <w:szCs w:val="22"/>
+              </w:rPr>
+            </w:pPr>
+            <w:r>
+              <w:t>Spelers zien een melding van een gezonken schip</w:t>
+            </w:r>
+          </w:p>
+        </w:tc>
+        <w:tc>
+          <w:tcPr>
+            <w:tcW w:w="992" w:type="dxa"/>
+          </w:tcPr>
+          <w:p>
+            <w:r>
+              <w:t>SHOULD</w:t>
+            </w:r>
+          </w:p>
+        </w:tc>
+        <w:tc>
+          <w:tcPr>
+            <w:tcW w:w="983" w:type="dxa"/>
+          </w:tcPr>
+          <w:p>
+            <w:pPr>
+              <w:rPr>
+                <w:smallCaps w:val="0"/>
+              </w:rPr>
+            </w:pPr>
+          </w:p>
+        </w:tc>
+      </w:tr>
+      <w:tr>
+        <w:trPr>
+          <w:trHeight w:val="302"/>
+        </w:trPr>
+        <w:tc>
+          <w:tcPr>
+            <w:tcW w:w="822" w:type="dxa"/>
+          </w:tcPr>
+          <w:p>
+            <w:r>
+              <w:t>R30</w:t>
+            </w:r>
+          </w:p>
+        </w:tc>
+        <w:tc>
+          <w:tcPr>
+            <w:tcW w:w="5240" w:type="dxa"/>
+          </w:tcPr>
+          <w:p>
+            <w:pPr>
+              <w:rPr>
+                <w:sz w:val="22"/>
+                <w:szCs w:val="22"/>
+              </w:rPr>
+            </w:pPr>
+            <w:r>
+              <w:t>Speler kan zien wanneer het spel afgelopen is</w:t>
+            </w:r>
+          </w:p>
+        </w:tc>
+        <w:tc>
+          <w:tcPr>
+            <w:tcW w:w="992" w:type="dxa"/>
+          </w:tcPr>
+          <w:p>
+            <w:r>
+              <w:t>SHOULD</w:t>
+            </w:r>
+          </w:p>
+        </w:tc>
+        <w:tc>
+          <w:tcPr>
+            <w:tcW w:w="983" w:type="dxa"/>
+          </w:tcPr>
+          <w:p>
+            <w:pPr>
+              <w:rPr>
+                <w:smallCaps w:val="0"/>
+              </w:rPr>
+            </w:pPr>
+          </w:p>
+        </w:tc>
+      </w:tr>
+      <w:tr>
+        <w:trPr>
+          <w:trHeight w:val="302"/>
+        </w:trPr>
+        <w:tc>
+          <w:tcPr>
+            <w:tcW w:w="822" w:type="dxa"/>
+          </w:tcPr>
+          <w:p>
+            <w:r>
+              <w:t>R31</w:t>
+            </w:r>
+          </w:p>
+        </w:tc>
+        <w:tc>
+          <w:tcPr>
+            <w:tcW w:w="5240" w:type="dxa"/>
+          </w:tcPr>
+          <w:p>
+            <w:pPr>
+              <w:rPr>
+                <w:sz w:val="22"/>
+                <w:szCs w:val="22"/>
+              </w:rPr>
+            </w:pPr>
+            <w:r>
+              <w:t>Speler kan niet 2 keer op dezelfde plek schieten</w:t>
+            </w:r>
+          </w:p>
+        </w:tc>
+        <w:tc>
+          <w:tcPr>
+            <w:tcW w:w="992" w:type="dxa"/>
+          </w:tcPr>
+          <w:p>
+            <w:r>
+              <w:t>SHOULD</w:t>
+            </w:r>
+          </w:p>
+        </w:tc>
+        <w:tc>
+          <w:tcPr>
+            <w:tcW w:w="983" w:type="dxa"/>
+          </w:tcPr>
+          <w:p>
+            <w:pPr>
+              <w:rPr>
+                <w:smallCaps w:val="0"/>
+              </w:rPr>
+            </w:pPr>
+          </w:p>
+        </w:tc>
+      </w:tr>
+      <w:tr>
+        <w:trPr>
+          <w:trHeight w:val="302"/>
+        </w:trPr>
+        <w:tc>
+          <w:tcPr>
+            <w:tcW w:w="822" w:type="dxa"/>
+          </w:tcPr>
+          <w:p>
+            <w:r>
+              <w:t>R32</w:t>
+            </w:r>
+          </w:p>
+        </w:tc>
+        <w:tc>
+          <w:tcPr>
+            <w:tcW w:w="5240" w:type="dxa"/>
+          </w:tcPr>
+          <w:p>
+            <w:pPr>
+              <w:rPr>
+                <w:sz w:val="22"/>
+                <w:szCs w:val="22"/>
+              </w:rPr>
+            </w:pPr>
+            <w:r>
+              <w:t>Speler en tegenstander ziet wanneer het volledige schip geraakt is</w:t>
+            </w:r>
+          </w:p>
+        </w:tc>
+        <w:tc>
+          <w:tcPr>
+            <w:tcW w:w="992" w:type="dxa"/>
+          </w:tcPr>
+          <w:p>
+            <w:r>
+              <w:t>SHOULD</w:t>
+            </w:r>
+          </w:p>
+        </w:tc>
+        <w:tc>
+          <w:tcPr>
+            <w:tcW w:w="983" w:type="dxa"/>
+          </w:tcPr>
+          <w:p>
+            <w:pPr>
+              <w:rPr>
+                <w:smallCaps w:val="0"/>
+              </w:rPr>
+            </w:pPr>
+          </w:p>
+        </w:tc>
+      </w:tr>
+      <w:tr>
+        <w:trPr>
+          <w:trHeight w:val="302"/>
+        </w:trPr>
+        <w:tc>
+          <w:tcPr>
+            <w:tcW w:w="822" w:type="dxa"/>
+          </w:tcPr>
+          <w:p>
+            <w:r>
+              <w:t>R33</w:t>
+            </w:r>
+          </w:p>
+        </w:tc>
+        <w:tc>
+          <w:tcPr>
+            <w:tcW w:w="5240" w:type="dxa"/>
+          </w:tcPr>
+          <w:p>
+            <w:pPr>
+              <w:rPr>
+                <w:sz w:val="22"/>
+                <w:szCs w:val="22"/>
+              </w:rPr>
+            </w:pPr>
+            <w:r>
+              <w:t>Speler kan zien wie er gewonnen heeft</w:t>
+            </w:r>
+          </w:p>
+        </w:tc>
+        <w:tc>
+          <w:tcPr>
+            <w:tcW w:w="992" w:type="dxa"/>
+          </w:tcPr>
+          <w:p>
+            <w:r>
+              <w:t>COULD</w:t>
+            </w:r>
+          </w:p>
+        </w:tc>
+        <w:tc>
+          <w:tcPr>
+            <w:tcW w:w="983" w:type="dxa"/>
+          </w:tcPr>
+          <w:p>
+            <w:pPr>
+              <w:rPr>
+                <w:smallCaps w:val="0"/>
+              </w:rPr>
+            </w:pPr>
+          </w:p>
+        </w:tc>
+      </w:tr>
+      <w:tr>
+        <w:trPr>
+          <w:trHeight w:val="302"/>
+        </w:trPr>
+        <w:tc>
+          <w:tcPr>
+            <w:tcW w:w="822" w:type="dxa"/>
+          </w:tcPr>
+          <w:p>
+            <w:r>
+              <w:t>R34</w:t>
+            </w:r>
+          </w:p>
+        </w:tc>
+        <w:tc>
+          <w:tcPr>
+            <w:tcW w:w="5240" w:type="dxa"/>
+          </w:tcPr>
+          <w:p>
+            <w:pPr>
+              <w:rPr>
+                <w:sz w:val="22"/>
+                <w:szCs w:val="22"/>
+              </w:rPr>
+            </w:pPr>
+            <w:r>
+              <w:t xml:space="preserve">Schoten hebben een tijdslimiet </w:t>
+            </w:r>
+          </w:p>
+        </w:tc>
+        <w:tc>
+          <w:tcPr>
+            <w:tcW w:w="992" w:type="dxa"/>
+          </w:tcPr>
+          <w:p>
+            <w:r>
+              <w:t>COULD</w:t>
+            </w:r>
+          </w:p>
+        </w:tc>
+        <w:tc>
+          <w:tcPr>
+            <w:tcW w:w="983" w:type="dxa"/>
+          </w:tcPr>
+          <w:p>
+            <w:pPr>
+              <w:rPr>
+                <w:smallCaps w:val="0"/>
+              </w:rPr>
+            </w:pPr>
+          </w:p>
+        </w:tc>
+      </w:tr>
+      <w:tr>
+        <w:trPr>
+          <w:trHeight w:val="302"/>
+        </w:trPr>
+        <w:tc>
+          <w:tcPr>
+            <w:tcW w:w="822" w:type="dxa"/>
+          </w:tcPr>
+          <w:p>
+            <w:r>
+              <w:t>R35</w:t>
+            </w:r>
+          </w:p>
+        </w:tc>
+        <w:tc>
+          <w:tcPr>
+            <w:tcW w:w="5240" w:type="dxa"/>
+          </w:tcPr>
+          <w:p>
+            <w:pPr>
+              <w:rPr>
+                <w:sz w:val="22"/>
+                <w:szCs w:val="22"/>
+              </w:rPr>
+            </w:pPr>
+            <w:r>
+              <w:t>Spelers kunnen van elkaar zien wanneer zij klaar zijn om te starten</w:t>
+            </w:r>
+          </w:p>
+        </w:tc>
+        <w:tc>
+          <w:tcPr>
+            <w:tcW w:w="992" w:type="dxa"/>
+          </w:tcPr>
+          <w:p>
+            <w:r>
+              <w:t>COULD</w:t>
+            </w:r>
+          </w:p>
+        </w:tc>
+        <w:tc>
+          <w:tcPr>
+            <w:tcW w:w="983" w:type="dxa"/>
+          </w:tcPr>
+          <w:p>
+            <w:pPr>
+              <w:rPr>
+                <w:smallCaps w:val="0"/>
+              </w:rPr>
+            </w:pPr>
+          </w:p>
+        </w:tc>
+      </w:tr>
+      <w:tr>
+        <w:trPr>
+          <w:trHeight w:val="302"/>
+        </w:trPr>
+        <w:tc>
+          <w:tcPr>
+            <w:tcW w:w="822" w:type="dxa"/>
+          </w:tcPr>
+          <w:p>
+            <w:r>
+              <w:t>R36</w:t>
+            </w:r>
+          </w:p>
+        </w:tc>
+        <w:tc>
+          <w:tcPr>
+            <w:tcW w:w="5240" w:type="dxa"/>
+          </w:tcPr>
+          <w:p>
+            <w:pPr>
+              <w:rPr>
+                <w:sz w:val="22"/>
+                <w:szCs w:val="22"/>
+              </w:rPr>
+            </w:pPr>
+            <w:r>
+              <w:t>Spel is beschikbaar voor 4 spelers</w:t>
+            </w:r>
+          </w:p>
+        </w:tc>
+        <w:tc>
+          <w:tcPr>
+            <w:tcW w:w="992" w:type="dxa"/>
+          </w:tcPr>
+          <w:p>
+            <w:r>
+              <w:t>WON’T</w:t>
+            </w:r>
+          </w:p>
+        </w:tc>
+        <w:tc>
+          <w:tcPr>
+            <w:tcW w:w="983" w:type="dxa"/>
+          </w:tcPr>
+          <w:p>
+            <w:pPr>
+              <w:rPr>
+                <w:smallCaps w:val="0"/>
+              </w:rPr>
+            </w:pPr>
+          </w:p>
+        </w:tc>
+      </w:tr>
+      <w:tr>
+        <w:trPr>
+          <w:trHeight w:val="302"/>
+        </w:trPr>
+        <w:tc>
+          <w:tcPr>
+            <w:tcW w:w="822" w:type="dxa"/>
+          </w:tcPr>
+          <w:p>
+            <w:r>
+              <w:t>R37</w:t>
+            </w:r>
+          </w:p>
+        </w:tc>
+        <w:tc>
+          <w:tcPr>
+            <w:tcW w:w="5240" w:type="dxa"/>
+          </w:tcPr>
+          <w:p>
+            <w:pPr>
+              <w:rPr>
+                <w:sz w:val="22"/>
+                <w:szCs w:val="22"/>
+              </w:rPr>
+            </w:pPr>
+            <w:r>
+              <w:t xml:space="preserve">Spel wordt bekeken door </w:t>
+            </w:r>
+            <w:proofErr w:type="spellStart"/>
+            <w:r>
+              <w:t>toeschouwerS</w:t>
+            </w:r>
+            <w:proofErr w:type="spellEnd"/>
+          </w:p>
+        </w:tc>
+        <w:tc>
+          <w:tcPr>
+            <w:tcW w:w="992" w:type="dxa"/>
+          </w:tcPr>
+          <w:p>
+            <w:r>
+              <w:t>WON’T</w:t>
+            </w:r>
+          </w:p>
+        </w:tc>
+        <w:tc>
+          <w:tcPr>
+            <w:tcW w:w="983" w:type="dxa"/>
+          </w:tcPr>
+          <w:p>
+            <w:pPr>
+              <w:rPr>
+                <w:smallCaps w:val="0"/>
+              </w:rPr>
+            </w:pPr>
+          </w:p>
+        </w:tc>
+      </w:tr>
+      <w:tr>
+        <w:trPr>
+          <w:trHeight w:val="302"/>
+        </w:trPr>
+        <w:tc>
+          <w:tcPr>
+            <w:tcW w:w="822" w:type="dxa"/>
+          </w:tcPr>
+          <w:p>
+            <w:r>
+              <w:t>R38</w:t>
+            </w:r>
+          </w:p>
+        </w:tc>
+        <w:tc>
+          <w:tcPr>
+            <w:tcW w:w="5240" w:type="dxa"/>
+          </w:tcPr>
+          <w:p>
+            <w:pPr>
+              <w:rPr>
+                <w:sz w:val="22"/>
+                <w:szCs w:val="22"/>
+              </w:rPr>
+            </w:pPr>
+            <w:r>
+              <w:t>Spel houdt speler statistieken bij</w:t>
+            </w:r>
+          </w:p>
+        </w:tc>
+        <w:tc>
+          <w:tcPr>
+            <w:tcW w:w="992" w:type="dxa"/>
+          </w:tcPr>
+          <w:p>
+            <w:r>
+              <w:t>WON’T</w:t>
+            </w:r>
+          </w:p>
+        </w:tc>
+        <w:tc>
+          <w:tcPr>
+            <w:tcW w:w="983" w:type="dxa"/>
+          </w:tcPr>
+          <w:p>
+            <w:pPr>
+              <w:rPr>
+                <w:smallCaps w:val="0"/>
               </w:rPr>
             </w:pPr>
           </w:p>
@@ -4623,7 +6641,19 @@
       </w:tr>
     </w:tbl>
     <w:p/>
+    <w:p/>
     <w:p>
+      <w:pPr>
+        <w:rPr>
+          <w:rFonts w:eastAsiaTheme="majorEastAsia"/>
+          <w:b/>
+          <w:bCs/>
+          <w:color w:val="345A8A" w:themeColor="accent1" w:themeShade="B5"/>
+          <w:sz w:val="32"/>
+          <w:szCs w:val="32"/>
+        </w:rPr>
+      </w:pPr>
+      <w:bookmarkStart w:id="5" w:name="_Toc374950969"/>
       <w:r>
         <w:br w:type="page"/>
       </w:r>
@@ -4635,7 +6665,8 @@
           <w:rFonts w:ascii="Arial" w:hAnsi="Arial" w:cs="Arial"/>
         </w:rPr>
       </w:pPr>
-      <w:bookmarkStart w:id="5" w:name="_Toc374950969"/>
+      <w:bookmarkStart w:id="6" w:name="_GoBack"/>
+      <w:bookmarkEnd w:id="6"/>
       <w:r>
         <w:rPr>
           <w:rFonts w:ascii="Arial" w:hAnsi="Arial" w:cs="Arial"/>
@@ -6041,7 +8072,7 @@
           <w:rFonts w:ascii="Arial" w:hAnsi="Arial" w:cs="Arial"/>
         </w:rPr>
       </w:pPr>
-      <w:bookmarkStart w:id="6" w:name="_Toc374950970"/>
+      <w:bookmarkStart w:id="7" w:name="_Toc374950970"/>
       <w:r>
         <w:rPr>
           <w:rFonts w:ascii="Arial" w:hAnsi="Arial" w:cs="Arial"/>
@@ -6061,7 +8092,7 @@
         </w:rPr>
         <w:t>Globale schermopbouw</w:t>
       </w:r>
-      <w:bookmarkEnd w:id="6"/>
+      <w:bookmarkEnd w:id="7"/>
     </w:p>
     <w:p>
       <w:pPr>
@@ -6164,7 +8195,7 @@
           <w:rFonts w:ascii="Arial" w:hAnsi="Arial" w:cs="Arial"/>
         </w:rPr>
       </w:pPr>
-      <w:bookmarkStart w:id="7" w:name="_Toc374950971"/>
+      <w:bookmarkStart w:id="8" w:name="_Toc374950971"/>
       <w:r>
         <w:rPr>
           <w:rFonts w:ascii="Arial" w:hAnsi="Arial" w:cs="Arial"/>
@@ -6184,7 +8215,7 @@
         </w:rPr>
         <w:t>Use cases</w:t>
       </w:r>
-      <w:bookmarkEnd w:id="7"/>
+      <w:bookmarkEnd w:id="8"/>
     </w:p>
     <w:p>
       <w:pPr>
@@ -6350,7 +8381,7 @@
           </mc:Choice>
           <mc:Fallback>
             <w:pict>
-              <v:oval w14:anchorId="38D5546B" id="Oval 1" o:spid="_x0000_s1026" style="position:absolute;margin-left:316.5pt;margin-top:1.4pt;width:151.5pt;height:26.25pt;z-index:251659264;visibility:visible;mso-wrap-style:square;mso-width-percent:0;mso-height-percent:0;mso-wrap-distance-left:9pt;mso-wrap-distance-top:0;mso-wrap-distance-right:9pt;mso-wrap-distance-bottom:0;mso-position-horizontal:absolute;mso-position-horizontal-relative:text;mso-position-vertical:absolute;mso-position-vertical-relative:text;mso-width-percent:0;mso-height-percent:0;mso-width-relative:margin;mso-height-relative:margin;v-text-anchor:middle" o:gfxdata="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" fillcolor="#4f81bd [3204]" strokecolor="#4579b8 [3044]">
+              <v:oval w14:anchorId="38D5546B" id="Oval 1" o:spid="_x0000_s1026" style="position:absolute;margin-left:316.5pt;margin-top:1.4pt;width:151.5pt;height:26.25pt;z-index:251659264;visibility:visible;mso-wrap-style:square;mso-width-percent:0;mso-height-percent:0;mso-wrap-distance-left:9pt;mso-wrap-distance-top:0;mso-wrap-distance-right:9pt;mso-wrap-distance-bottom:0;mso-position-horizontal:absolute;mso-position-horizontal-relative:text;mso-position-vertical:absolute;mso-position-vertical-relative:text;mso-width-percent:0;mso-height-percent:0;mso-width-relative:margin;mso-height-relative:margin;v-text-anchor:middle" o:gfxdata="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" fillcolor="#4f81bd [3204]" strokecolor="#4579b8 [3044]">
                 <v:fill color2="#a7bfde [1620]" rotate="t" angle="180" focus="100%" type="gradient">
                   <o:fill v:ext="view" type="gradientUnscaled"/>
                 </v:fill>
@@ -7015,7 +9046,7 @@
           </mc:Choice>
           <mc:Fallback>
             <w:pict>
-              <v:oval w14:anchorId="07D53ABE" id="Oval 2" o:spid="_x0000_s1027" style="position:absolute;margin-left:315.75pt;margin-top:13.6pt;width:151.5pt;height:27pt;z-index:251661312;visibility:visible;mso-wrap-style:square;mso-width-percent:0;mso-height-percent:0;mso-wrap-distance-left:9pt;mso-wrap-distance-top:0;mso-wrap-distance-right:9pt;mso-wrap-distance-bottom:0;mso-position-horizontal:absolute;mso-position-horizontal-relative:text;mso-position-vertical:absolute;mso-position-vertical-relative:text;mso-width-percent:0;mso-height-percent:0;mso-width-relative:margin;mso-height-relative:margin;v-text-anchor:middle" o:gfxdata="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" fillcolor="#4f81bd [3204]" strokecolor="#4579b8 [3044]">
+              <v:oval w14:anchorId="07D53ABE" id="Oval 2" o:spid="_x0000_s1027" style="position:absolute;margin-left:315.75pt;margin-top:13.6pt;width:151.5pt;height:27pt;z-index:251661312;visibility:visible;mso-wrap-style:square;mso-width-percent:0;mso-height-percent:0;mso-wrap-distance-left:9pt;mso-wrap-distance-top:0;mso-wrap-distance-right:9pt;mso-wrap-distance-bottom:0;mso-position-horizontal:absolute;mso-position-horizontal-relative:text;mso-position-vertical:absolute;mso-position-vertical-relative:text;mso-width-percent:0;mso-height-percent:0;mso-width-relative:margin;mso-height-relative:margin;v-text-anchor:middle" o:gfxdata="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" fillcolor="#4f81bd [3204]" strokecolor="#4579b8 [3044]">
                 <v:fill color2="#a7bfde [1620]" rotate="t" angle="180" focus="100%" type="gradient">
                   <o:fill v:ext="view" type="gradientUnscaled"/>
                 </v:fill>
@@ -7678,7 +9709,7 @@
           </mc:Choice>
           <mc:Fallback>
             <w:pict>
-              <v:oval w14:anchorId="22628B22" id="Oval 3" o:spid="_x0000_s1028" style="position:absolute;margin-left:293.25pt;margin-top:2.15pt;width:151.5pt;height:27pt;z-index:251663360;visibility:visible;mso-wrap-style:square;mso-width-percent:0;mso-height-percent:0;mso-wrap-distance-left:9pt;mso-wrap-distance-top:0;mso-wrap-distance-right:9pt;mso-wrap-distance-bottom:0;mso-position-horizontal:absolute;mso-position-horizontal-relative:text;mso-position-vertical:absolute;mso-position-vertical-relative:text;mso-width-percent:0;mso-height-percent:0;mso-width-relative:margin;mso-height-relative:margin;v-text-anchor:middle" o:gfxdata="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" fillcolor="#4f81bd [3204]" strokecolor="#4579b8 [3044]">
+              <v:oval w14:anchorId="22628B22" id="Oval 3" o:spid="_x0000_s1028" style="position:absolute;margin-left:293.25pt;margin-top:2.15pt;width:151.5pt;height:27pt;z-index:251663360;visibility:visible;mso-wrap-style:square;mso-width-percent:0;mso-height-percent:0;mso-wrap-distance-left:9pt;mso-wrap-distance-top:0;mso-wrap-distance-right:9pt;mso-wrap-distance-bottom:0;mso-position-horizontal:absolute;mso-position-horizontal-relative:text;mso-position-vertical:absolute;mso-position-vertical-relative:text;mso-width-percent:0;mso-height-percent:0;mso-width-relative:margin;mso-height-relative:margin;v-text-anchor:middle" o:gfxdata="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" fillcolor="#4f81bd [3204]" strokecolor="#4579b8 [3044]">
                 <v:fill color2="#a7bfde [1620]" rotate="t" angle="180" focus="100%" type="gradient">
                   <o:fill v:ext="view" type="gradientUnscaled"/>
                 </v:fill>
@@ -8086,6 +10117,7 @@
                 <w:sz w:val="24"/>
                 <w:szCs w:val="24"/>
               </w:rPr>
+              <w:lastRenderedPageBreak/>
               <w:t>Uitzondering</w:t>
             </w:r>
           </w:p>
@@ -8324,7 +10356,7 @@
           </mc:Choice>
           <mc:Fallback>
             <w:pict>
-              <v:oval w14:anchorId="7813709A" id="Oval 4" o:spid="_x0000_s1029" style="position:absolute;margin-left:258pt;margin-top:2.2pt;width:192pt;height:27pt;z-index:251665408;visibility:visible;mso-wrap-style:square;mso-width-percent:0;mso-height-percent:0;mso-wrap-distance-left:9pt;mso-wrap-distance-top:0;mso-wrap-distance-right:9pt;mso-wrap-distance-bottom:0;mso-position-horizontal:absolute;mso-position-horizontal-relative:text;mso-position-vertical:absolute;mso-position-vertical-relative:text;mso-width-percent:0;mso-height-percent:0;mso-width-relative:margin;mso-height-relative:margin;v-text-anchor:middle" o:gfxdata="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" fillcolor="#4f81bd [3204]" strokecolor="#4579b8 [3044]">
+              <v:oval w14:anchorId="7813709A" id="Oval 4" o:spid="_x0000_s1029" style="position:absolute;margin-left:258pt;margin-top:2.2pt;width:192pt;height:27pt;z-index:251665408;visibility:visible;mso-wrap-style:square;mso-width-percent:0;mso-height-percent:0;mso-wrap-distance-left:9pt;mso-wrap-distance-top:0;mso-wrap-distance-right:9pt;mso-wrap-distance-bottom:0;mso-position-horizontal:absolute;mso-position-horizontal-relative:text;mso-position-vertical:absolute;mso-position-vertical-relative:text;mso-width-percent:0;mso-height-percent:0;mso-width-relative:margin;mso-height-relative:margin;v-text-anchor:middle" o:gfxdata="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" fillcolor="#4f81bd [3204]" strokecolor="#4579b8 [3044]">
                 <v:fill color2="#a7bfde [1620]" rotate="t" angle="180" focus="100%" type="gradient">
                   <o:fill v:ext="view" type="gradientUnscaled"/>
                 </v:fill>
@@ -8414,7 +10446,7 @@
                 <w:szCs w:val="24"/>
               </w:rPr>
             </w:pPr>
-            <w:bookmarkStart w:id="8" w:name="_Toc374950972"/>
+            <w:bookmarkStart w:id="9" w:name="_Toc374950972"/>
             <w:r>
               <w:rPr>
                 <w:rFonts w:ascii="Arial" w:hAnsi="Arial" w:cs="Arial"/>
@@ -8950,7 +10982,7 @@
           </mc:Choice>
           <mc:Fallback>
             <w:pict>
-              <v:oval w14:anchorId="70440A21" id="Oval 5" o:spid="_x0000_s1030" style="position:absolute;margin-left:265.5pt;margin-top:2.1pt;width:192pt;height:25.5pt;z-index:251667456;visibility:visible;mso-wrap-style:square;mso-width-percent:0;mso-height-percent:0;mso-wrap-distance-left:9pt;mso-wrap-distance-top:0;mso-wrap-distance-right:9pt;mso-wrap-distance-bottom:0;mso-position-horizontal:absolute;mso-position-horizontal-relative:text;mso-position-vertical:absolute;mso-position-vertical-relative:text;mso-width-percent:0;mso-height-percent:0;mso-width-relative:margin;mso-height-relative:margin;v-text-anchor:middle" o:gfxdata="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" fillcolor="#4f81bd [3204]" strokecolor="#4579b8 [3044]">
+              <v:oval w14:anchorId="70440A21" id="Oval 5" o:spid="_x0000_s1030" style="position:absolute;margin-left:265.5pt;margin-top:2.1pt;width:192pt;height:25.5pt;z-index:251667456;visibility:visible;mso-wrap-style:square;mso-width-percent:0;mso-height-percent:0;mso-wrap-distance-left:9pt;mso-wrap-distance-top:0;mso-wrap-distance-right:9pt;mso-wrap-distance-bottom:0;mso-position-horizontal:absolute;mso-position-horizontal-relative:text;mso-position-vertical:absolute;mso-position-vertical-relative:text;mso-width-percent:0;mso-height-percent:0;mso-width-relative:margin;mso-height-relative:margin;v-text-anchor:middle" o:gfxdata="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" fillcolor="#4f81bd [3204]" strokecolor="#4579b8 [3044]">
                 <v:fill color2="#a7bfde [1620]" rotate="t" angle="180" focus="100%" type="gradient">
                   <o:fill v:ext="view" type="gradientUnscaled"/>
                 </v:fill>
@@ -9621,7 +11653,7 @@
           </mc:Choice>
           <mc:Fallback>
             <w:pict>
-              <v:oval w14:anchorId="7DB038B0" id="Oval 6" o:spid="_x0000_s1031" style="position:absolute;margin-left:265.5pt;margin-top:2.05pt;width:192pt;height:25.5pt;z-index:251669504;visibility:visible;mso-wrap-style:square;mso-width-percent:0;mso-height-percent:0;mso-wrap-distance-left:9pt;mso-wrap-distance-top:0;mso-wrap-distance-right:9pt;mso-wrap-distance-bottom:0;mso-position-horizontal:absolute;mso-position-horizontal-relative:text;mso-position-vertical:absolute;mso-position-vertical-relative:text;mso-width-percent:0;mso-height-percent:0;mso-width-relative:margin;mso-height-relative:margin;v-text-anchor:middle" o:gfxdata="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" fillcolor="#4f81bd [3204]" strokecolor="#4579b8 [3044]">
+              <v:oval w14:anchorId="7DB038B0" id="Oval 6" o:spid="_x0000_s1031" style="position:absolute;margin-left:265.5pt;margin-top:2.05pt;width:192pt;height:25.5pt;z-index:251669504;visibility:visible;mso-wrap-style:square;mso-width-percent:0;mso-height-percent:0;mso-wrap-distance-left:9pt;mso-wrap-distance-top:0;mso-wrap-distance-right:9pt;mso-wrap-distance-bottom:0;mso-position-horizontal:absolute;mso-position-horizontal-relative:text;mso-position-vertical:absolute;mso-position-vertical-relative:text;mso-width-percent:0;mso-height-percent:0;mso-width-relative:margin;mso-height-relative:margin;v-text-anchor:middle" o:gfxdata="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" fillcolor="#4f81bd [3204]" strokecolor="#4579b8 [3044]">
                 <v:fill color2="#a7bfde [1620]" rotate="t" angle="180" focus="100%" type="gradient">
                   <o:fill v:ext="view" type="gradientUnscaled"/>
                 </v:fill>
@@ -10789,7 +12821,7 @@
           </mc:Choice>
           <mc:Fallback>
             <w:pict>
-              <v:oval w14:anchorId="7F0E2E3D" id="Oval 8" o:spid="_x0000_s1032" style="position:absolute;margin-left:256.5pt;margin-top:-208.6pt;width:192pt;height:25.5pt;z-index:251671552;visibility:visible;mso-wrap-style:square;mso-width-percent:0;mso-height-percent:0;mso-wrap-distance-left:9pt;mso-wrap-distance-top:0;mso-wrap-distance-right:9pt;mso-wrap-distance-bottom:0;mso-position-horizontal:absolute;mso-position-horizontal-relative:text;mso-position-vertical:absolute;mso-position-vertical-relative:text;mso-width-percent:0;mso-height-percent:0;mso-width-relative:margin;mso-height-relative:margin;v-text-anchor:middle" o:gfxdata="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" fillcolor="#4f81bd [3204]" strokecolor="#4579b8 [3044]">
+              <v:oval w14:anchorId="7F0E2E3D" id="Oval 8" o:spid="_x0000_s1032" style="position:absolute;margin-left:256.5pt;margin-top:-208.6pt;width:192pt;height:25.5pt;z-index:251671552;visibility:visible;mso-wrap-style:square;mso-width-percent:0;mso-height-percent:0;mso-wrap-distance-left:9pt;mso-wrap-distance-top:0;mso-wrap-distance-right:9pt;mso-wrap-distance-bottom:0;mso-position-horizontal:absolute;mso-position-horizontal-relative:text;mso-position-vertical:absolute;mso-position-vertical-relative:text;mso-width-percent:0;mso-height-percent:0;mso-width-relative:margin;mso-height-relative:margin;v-text-anchor:middle" o:gfxdata="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" fillcolor="#4f81bd [3204]" strokecolor="#4579b8 [3044]">
                 <v:fill color2="#a7bfde [1620]" rotate="t" angle="180" focus="100%" type="gradient">
                   <o:fill v:ext="view" type="gradientUnscaled"/>
                 </v:fill>
@@ -10883,7 +12915,7 @@
         </w:rPr>
         <w:t>Domeinmodel</w:t>
       </w:r>
-      <w:bookmarkEnd w:id="8"/>
+      <w:bookmarkEnd w:id="9"/>
     </w:p>
     <w:p/>
     <w:p>
@@ -10940,8 +12972,6 @@
           <w:bCs/>
         </w:rPr>
       </w:pPr>
-      <w:bookmarkStart w:id="9" w:name="_GoBack"/>
-      <w:bookmarkEnd w:id="9"/>
       <w:r>
         <w:rPr>
           <w:b/>
@@ -14871,9 +16901,12 @@
 </file>
 
 <file path=customXml/item1.xml><?xml version="1.0" encoding="utf-8"?>
-<p:properties xmlns:p="http://schemas.microsoft.com/office/2006/metadata/properties" xmlns:xsi="http://www.w3.org/2001/XMLSchema-instance" xmlns:pc="http://schemas.microsoft.com/office/infopath/2007/PartnerControls">
-  <documentManagement/>
-</p:properties>
+<?mso-contentType ?>
+<FormTemplates xmlns="http://schemas.microsoft.com/sharepoint/v3/contenttype/forms">
+  <Display>DocumentLibraryForm</Display>
+  <Edit>DocumentLibraryForm</Edit>
+  <New>DocumentLibraryForm</New>
+</FormTemplates>
 </file>
 
 <file path=customXml/item2.xml><?xml version="1.0" encoding="utf-8"?>
@@ -14991,12 +17024,9 @@
 </file>
 
 <file path=customXml/item3.xml><?xml version="1.0" encoding="utf-8"?>
-<?mso-contentType ?>
-<FormTemplates xmlns="http://schemas.microsoft.com/sharepoint/v3/contenttype/forms">
-  <Display>DocumentLibraryForm</Display>
-  <Edit>DocumentLibraryForm</Edit>
-  <New>DocumentLibraryForm</New>
-</FormTemplates>
+<p:properties xmlns:p="http://schemas.microsoft.com/office/2006/metadata/properties" xmlns:xsi="http://www.w3.org/2001/XMLSchema-instance" xmlns:pc="http://schemas.microsoft.com/office/infopath/2007/PartnerControls">
+  <documentManagement/>
+</p:properties>
 </file>
 
 <file path=customXml/item4.xml><?xml version="1.0" encoding="utf-8"?>
@@ -15004,10 +17034,9 @@
 </file>
 
 <file path=customXml/itemProps1.xml><?xml version="1.0" encoding="utf-8"?>
-<ds:datastoreItem xmlns:ds="http://schemas.openxmlformats.org/officeDocument/2006/customXml" ds:itemID="{B4D80361-3C6D-4957-B7CA-94DFED8CAD12}">
+<ds:datastoreItem xmlns:ds="http://schemas.openxmlformats.org/officeDocument/2006/customXml" ds:itemID="{6BC9AB04-2E66-41E3-B524-7F0593F2971A}">
   <ds:schemaRefs>
-    <ds:schemaRef ds:uri="http://schemas.microsoft.com/office/2006/metadata/properties"/>
-    <ds:schemaRef ds:uri="http://schemas.microsoft.com/office/infopath/2007/PartnerControls"/>
+    <ds:schemaRef ds:uri="http://schemas.microsoft.com/sharepoint/v3/contenttype/forms"/>
   </ds:schemaRefs>
 </ds:datastoreItem>
 </file>
@@ -15029,15 +17058,16 @@
 </file>
 
 <file path=customXml/itemProps3.xml><?xml version="1.0" encoding="utf-8"?>
-<ds:datastoreItem xmlns:ds="http://schemas.openxmlformats.org/officeDocument/2006/customXml" ds:itemID="{6BC9AB04-2E66-41E3-B524-7F0593F2971A}">
+<ds:datastoreItem xmlns:ds="http://schemas.openxmlformats.org/officeDocument/2006/customXml" ds:itemID="{B4D80361-3C6D-4957-B7CA-94DFED8CAD12}">
   <ds:schemaRefs>
-    <ds:schemaRef ds:uri="http://schemas.microsoft.com/sharepoint/v3/contenttype/forms"/>
+    <ds:schemaRef ds:uri="http://schemas.microsoft.com/office/2006/metadata/properties"/>
+    <ds:schemaRef ds:uri="http://schemas.microsoft.com/office/infopath/2007/PartnerControls"/>
   </ds:schemaRefs>
 </ds:datastoreItem>
 </file>
 
 <file path=customXml/itemProps4.xml><?xml version="1.0" encoding="utf-8"?>
-<ds:datastoreItem xmlns:ds="http://schemas.openxmlformats.org/officeDocument/2006/customXml" ds:itemID="{0931BB61-FB2D-4B26-9D62-74FBA6E88515}">
+<ds:datastoreItem xmlns:ds="http://schemas.openxmlformats.org/officeDocument/2006/customXml" ds:itemID="{F51537AB-3739-4948-B0ED-379A8E610224}">
   <ds:schemaRefs>
     <ds:schemaRef ds:uri="http://schemas.openxmlformats.org/officeDocument/2006/bibliography"/>
   </ds:schemaRefs>

</xml_diff>